<commit_message>
[add] docs of 4th iter
</commit_message>
<xml_diff>
--- a/doc/第四次迭代/软件架构文档 V1.2.docx
+++ b/doc/第四次迭代/软件架构文档 V1.2.docx
@@ -103,8 +103,6 @@
         </w:rPr>
         <w:t>2</w:t>
       </w:r>
-      <w:bookmarkStart w:id="0" w:name="_GoBack"/>
-      <w:bookmarkEnd w:id="0"/>
     </w:p>
     <w:p>
       <w:pPr>
@@ -426,19 +424,29 @@
               <w:rPr>
                 <w:rFonts w:ascii="Times New Roman"/>
               </w:rPr>
-              <w:t>8</w:t>
-            </w:r>
+              <w:t>8/2019</w:t>
+            </w:r>
+          </w:p>
+        </w:tc>
+        <w:tc>
+          <w:tcPr>
+            <w:tcW w:w="1152" w:type="dxa"/>
+          </w:tcPr>
+          <w:p>
+            <w:pPr>
+              <w:pStyle w:val="Tabletext"/>
+            </w:pPr>
             <w:r>
               <w:rPr>
                 <w:rFonts w:ascii="Times New Roman"/>
               </w:rPr>
-              <w:t>/2019</w:t>
-            </w:r>
-          </w:p>
-        </w:tc>
-        <w:tc>
-          <w:tcPr>
-            <w:tcW w:w="1152" w:type="dxa"/>
+              <w:t>1.2</w:t>
+            </w:r>
+          </w:p>
+        </w:tc>
+        <w:tc>
+          <w:tcPr>
+            <w:tcW w:w="3744" w:type="dxa"/>
           </w:tcPr>
           <w:p>
             <w:pPr>
@@ -446,90 +454,28 @@
             </w:pPr>
             <w:r>
               <w:rPr>
-                <w:rFonts w:ascii="Times New Roman"/>
-              </w:rPr>
-              <w:t>1.</w:t>
-            </w:r>
-            <w:r>
-              <w:rPr>
-                <w:rFonts w:ascii="Times New Roman"/>
-              </w:rPr>
-              <w:t>2</w:t>
-            </w:r>
-          </w:p>
-        </w:tc>
-        <w:tc>
-          <w:tcPr>
-            <w:tcW w:w="3744" w:type="dxa"/>
+                <w:rFonts w:hint="eastAsia"/>
+              </w:rPr>
+              <w:t>第四次迭代，新增推荐算法设计、修改逻辑视图</w:t>
+            </w:r>
+          </w:p>
+        </w:tc>
+        <w:tc>
+          <w:tcPr>
+            <w:tcW w:w="2304" w:type="dxa"/>
           </w:tcPr>
           <w:p>
             <w:pPr>
               <w:pStyle w:val="Tabletext"/>
+            </w:pPr>
+            <w:r>
               <w:rPr>
                 <w:rFonts w:hint="eastAsia"/>
               </w:rPr>
-            </w:pPr>
-            <w:r>
-              <w:rPr>
-                <w:rFonts w:hint="eastAsia"/>
-              </w:rPr>
-              <w:t>第</w:t>
-            </w:r>
-            <w:r>
-              <w:rPr>
-                <w:rFonts w:hint="eastAsia"/>
-              </w:rPr>
-              <w:t>四</w:t>
-            </w:r>
-            <w:r>
-              <w:rPr>
-                <w:rFonts w:hint="eastAsia"/>
-              </w:rPr>
-              <w:t>次迭代，新增</w:t>
-            </w:r>
-            <w:r>
-              <w:rPr>
-                <w:rFonts w:hint="eastAsia"/>
-              </w:rPr>
-              <w:t>推荐</w:t>
-            </w:r>
-            <w:r>
-              <w:rPr>
-                <w:rFonts w:hint="eastAsia"/>
-              </w:rPr>
-              <w:t>算法</w:t>
-            </w:r>
-            <w:r>
-              <w:rPr>
-                <w:rFonts w:hint="eastAsia"/>
-              </w:rPr>
-              <w:t>设计、修改逻辑视图</w:t>
-            </w:r>
-          </w:p>
-        </w:tc>
-        <w:tc>
-          <w:tcPr>
-            <w:tcW w:w="2304" w:type="dxa"/>
-          </w:tcPr>
-          <w:p>
-            <w:pPr>
-              <w:pStyle w:val="Tabletext"/>
-              <w:rPr>
-                <w:rFonts w:hint="eastAsia"/>
-              </w:rPr>
-            </w:pPr>
-            <w:r>
-              <w:rPr>
-                <w:rFonts w:hint="eastAsia"/>
-              </w:rPr>
-              <w:t>袁卓、</w:t>
-            </w:r>
-            <w:r>
-              <w:rPr>
-                <w:rFonts w:hint="eastAsia"/>
-              </w:rPr>
-              <w:t>马包威</w:t>
-            </w:r>
+              <w:t>袁卓、马包威</w:t>
+            </w:r>
+            <w:bookmarkStart w:id="0" w:name="_GoBack"/>
+            <w:bookmarkEnd w:id="0"/>
           </w:p>
         </w:tc>
       </w:tr>
@@ -1871,7 +1817,7 @@
           <w:noProof/>
         </w:rPr>
         <w:drawing>
-          <wp:inline distT="0" distB="0" distL="0" distR="0" wp14:anchorId="4316C609" wp14:editId="5BB82980">
+          <wp:inline distT="0" distB="0" distL="0" distR="0" wp14:anchorId="6E529011" wp14:editId="706DDF26">
             <wp:extent cx="5618602" cy="5485341"/>
             <wp:effectExtent l="0" t="0" r="0" b="1270"/>
             <wp:docPr id="3" name="图片 3"/>
@@ -1958,28 +1904,14 @@
           <w:rFonts w:hint="eastAsia"/>
           <w:sz w:val="22"/>
         </w:rPr>
-        <w:t>分</w:t>
+        <w:t>分为用户信息服务、有声书制作服务（包括输入文本制作有声书、录制音频制作有声书两种形式）、有声书收听服务、有声书推荐服务、有声书搜索服务、有声书管理服务这几个微服务</w:t>
       </w:r>
       <w:r>
         <w:rPr>
           <w:rFonts w:hint="eastAsia"/>
           <w:sz w:val="22"/>
         </w:rPr>
-        <w:t>为用户信息服务、有声书制作服务</w:t>
-      </w:r>
-      <w:r>
-        <w:rPr>
-          <w:rFonts w:hint="eastAsia"/>
-          <w:sz w:val="22"/>
-        </w:rPr>
-        <w:t>（包括输入文本制作有声书、录制音频制作有声书两种形式）</w:t>
-      </w:r>
-      <w:r>
-        <w:rPr>
-          <w:rFonts w:hint="eastAsia"/>
-          <w:sz w:val="22"/>
-        </w:rPr>
-        <w:t>、有声书收听服务、有声书推荐服务、有声书搜索服务、有声书管理服务这几个微服务</w:t>
+        <w:t>模块</w:t>
       </w:r>
       <w:r>
         <w:rPr>
@@ -2006,58 +1938,80 @@
       <w:pPr>
         <w:pStyle w:val="3"/>
         <w:rPr>
+          <w:i w:val="0"/>
+          <w:iCs/>
+          <w:sz w:val="21"/>
+          <w:szCs w:val="21"/>
+        </w:rPr>
+      </w:pPr>
+      <w:r>
+        <w:rPr>
+          <w:i w:val="0"/>
+          <w:iCs/>
+          <w:sz w:val="21"/>
+          <w:szCs w:val="21"/>
+        </w:rPr>
+        <w:t>yuesheng.tv</w:t>
+      </w:r>
+      <w:r>
+        <w:rPr>
           <w:rFonts w:hint="eastAsia"/>
           <w:i w:val="0"/>
           <w:iCs/>
-        </w:rPr>
-      </w:pPr>
-      <w:r>
-        <w:rPr>
-          <w:i w:val="0"/>
-          <w:iCs/>
-        </w:rPr>
-        <w:t>yuesheng.tv</w:t>
-      </w:r>
+          <w:sz w:val="21"/>
+          <w:szCs w:val="21"/>
+        </w:rPr>
+        <w:t>包和</w:t>
+      </w:r>
+      <w:proofErr w:type="spellStart"/>
       <w:r>
         <w:rPr>
           <w:rFonts w:hint="eastAsia"/>
           <w:i w:val="0"/>
           <w:iCs/>
-        </w:rPr>
-        <w:t>包</w:t>
-      </w:r>
+          <w:sz w:val="21"/>
+          <w:szCs w:val="21"/>
+        </w:rPr>
+        <w:t>yuesheng</w:t>
+      </w:r>
+      <w:r>
+        <w:rPr>
+          <w:i w:val="0"/>
+          <w:iCs/>
+          <w:sz w:val="21"/>
+          <w:szCs w:val="21"/>
+        </w:rPr>
+        <w:t>.vt</w:t>
+      </w:r>
+      <w:proofErr w:type="spellEnd"/>
       <w:r>
         <w:rPr>
           <w:rFonts w:hint="eastAsia"/>
           <w:i w:val="0"/>
           <w:iCs/>
-        </w:rPr>
-        <w:t>和</w:t>
-      </w:r>
-      <w:proofErr w:type="spellStart"/>
+          <w:sz w:val="21"/>
+          <w:szCs w:val="21"/>
+        </w:rPr>
+        <w:t>包中的Utility</w:t>
+      </w:r>
+      <w:r>
+        <w:rPr>
+          <w:i w:val="0"/>
+          <w:iCs/>
+          <w:sz w:val="21"/>
+          <w:szCs w:val="21"/>
+        </w:rPr>
+        <w:t xml:space="preserve"> </w:t>
+      </w:r>
       <w:r>
         <w:rPr>
           <w:rFonts w:hint="eastAsia"/>
           <w:i w:val="0"/>
           <w:iCs/>
-        </w:rPr>
-        <w:t>yuesheng</w:t>
-      </w:r>
-      <w:r>
-        <w:rPr>
-          <w:i w:val="0"/>
-          <w:iCs/>
-        </w:rPr>
-        <w:t>.vt</w:t>
-      </w:r>
-      <w:proofErr w:type="spellEnd"/>
-      <w:r>
-        <w:rPr>
-          <w:rFonts w:hint="eastAsia"/>
-          <w:i w:val="0"/>
-          <w:iCs/>
-        </w:rPr>
-        <w:t>包中的Utility</w:t>
+          <w:sz w:val="21"/>
+          <w:szCs w:val="21"/>
+        </w:rPr>
+        <w:t>（有声书制作模块）</w:t>
       </w:r>
     </w:p>
     <w:p>
@@ -2201,32 +2155,151 @@
           <w:ilvl w:val="0"/>
           <w:numId w:val="24"/>
         </w:numPr>
+      </w:pPr>
+      <w:proofErr w:type="spellStart"/>
+      <w:r>
         <w:rPr>
           <w:rFonts w:hint="eastAsia"/>
         </w:rPr>
+        <w:t>Correlation</w:t>
+      </w:r>
+      <w:r>
+        <w:t>C</w:t>
+      </w:r>
+      <w:r>
+        <w:rPr>
+          <w:rFonts w:hint="eastAsia"/>
+        </w:rPr>
+        <w:t>omputer</w:t>
+      </w:r>
+      <w:proofErr w:type="spellEnd"/>
+      <w:r>
+        <w:rPr>
+          <w:rFonts w:hint="eastAsia"/>
+        </w:rPr>
+        <w:t>类：用</w:t>
+      </w:r>
+      <w:r>
+        <w:rPr>
+          <w:rFonts w:hint="eastAsia"/>
+        </w:rPr>
+        <w:t>于背景音乐的匹配</w:t>
+      </w:r>
+    </w:p>
+    <w:p>
+      <w:pPr>
+        <w:pStyle w:val="a9"/>
+        <w:numPr>
+          <w:ilvl w:val="0"/>
+          <w:numId w:val="24"/>
+        </w:numPr>
+      </w:pPr>
+      <w:r>
+        <w:rPr>
+          <w:rFonts w:hint="eastAsia"/>
+        </w:rPr>
+        <w:t>Janitor类：用于删除多余的中间文件</w:t>
+      </w:r>
+    </w:p>
+    <w:p>
+      <w:pPr>
+        <w:pStyle w:val="a9"/>
+        <w:numPr>
+          <w:ilvl w:val="0"/>
+          <w:numId w:val="24"/>
+        </w:numPr>
       </w:pPr>
       <w:proofErr w:type="spellStart"/>
       <w:r>
         <w:rPr>
           <w:rFonts w:hint="eastAsia"/>
         </w:rPr>
-        <w:t>Correlation</w:t>
-      </w:r>
-      <w:r>
-        <w:t>C</w:t>
+        <w:t>F</w:t>
+      </w:r>
+      <w:r>
+        <w:t>FM</w:t>
       </w:r>
       <w:r>
         <w:rPr>
           <w:rFonts w:hint="eastAsia"/>
         </w:rPr>
-        <w:t>omputer</w:t>
+        <w:t>peg</w:t>
       </w:r>
       <w:proofErr w:type="spellEnd"/>
       <w:r>
         <w:rPr>
           <w:rFonts w:hint="eastAsia"/>
         </w:rPr>
-        <w:t>类：用户</w:t>
+        <w:t>类：用于对音频的处理。包括两个音频的混合、两个音频的连接、格式转换、音量调整、</w:t>
+      </w:r>
+      <w:r>
+        <w:rPr>
+          <w:rFonts w:hint="eastAsia"/>
+        </w:rPr>
+        <w:t>音频剪切。</w:t>
+      </w:r>
+    </w:p>
+    <w:p>
+      <w:pPr>
+        <w:pStyle w:val="3"/>
+      </w:pPr>
+      <w:r>
+        <w:rPr>
+          <w:rFonts w:hint="eastAsia"/>
+        </w:rPr>
+        <w:t>推荐系统模块</w:t>
+      </w:r>
+    </w:p>
+    <w:p>
+      <w:pPr>
+        <w:pStyle w:val="a9"/>
+        <w:numPr>
+          <w:ilvl w:val="0"/>
+          <w:numId w:val="27"/>
+        </w:numPr>
+      </w:pPr>
+      <w:proofErr w:type="spellStart"/>
+      <w:r>
+        <w:t>Rec</w:t>
+      </w:r>
+      <w:r>
+        <w:rPr>
+          <w:rFonts w:hint="eastAsia"/>
+        </w:rPr>
+        <w:t>M</w:t>
+      </w:r>
+      <w:r>
+        <w:t>ap</w:t>
+      </w:r>
+      <w:proofErr w:type="spellEnd"/>
+      <w:r>
+        <w:t xml:space="preserve"> </w:t>
+      </w:r>
+      <w:r>
+        <w:rPr>
+          <w:rFonts w:hint="eastAsia"/>
+        </w:rPr>
+        <w:t>类：生成相似度矩阵</w:t>
+      </w:r>
+    </w:p>
+    <w:p>
+      <w:pPr>
+        <w:pStyle w:val="a9"/>
+        <w:numPr>
+          <w:ilvl w:val="0"/>
+          <w:numId w:val="27"/>
+        </w:numPr>
+      </w:pPr>
+      <w:proofErr w:type="spellStart"/>
+      <w:r>
+        <w:t>RecList</w:t>
+      </w:r>
+      <w:proofErr w:type="spellEnd"/>
+      <w:r>
+        <w:rPr>
+          <w:rFonts w:hint="eastAsia"/>
+        </w:rPr>
+        <w:t>类：生成推荐列表</w:t>
       </w:r>
     </w:p>
     <w:p>
@@ -2248,17 +2321,16 @@
         <w:pStyle w:val="a9"/>
         <w:ind w:left="0"/>
         <w:rPr>
+          <w:sz w:val="21"/>
+          <w:szCs w:val="21"/>
+        </w:rPr>
+      </w:pPr>
+      <w:r>
+        <w:rPr>
           <w:rFonts w:hint="eastAsia"/>
           <w:sz w:val="21"/>
           <w:szCs w:val="21"/>
         </w:rPr>
-      </w:pPr>
-      <w:r>
-        <w:rPr>
-          <w:rFonts w:hint="eastAsia"/>
-          <w:sz w:val="21"/>
-          <w:szCs w:val="21"/>
-        </w:rPr>
         <w:t>说明：本系统中的多进程、多线程是由Spring框架负责管理。</w:t>
       </w:r>
     </w:p>
@@ -2272,6 +2344,7 @@
         <w:rPr>
           <w:rFonts w:hint="eastAsia"/>
         </w:rPr>
+        <w:lastRenderedPageBreak/>
         <w:t>部署视图</w:t>
       </w:r>
       <w:bookmarkEnd w:id="9"/>
@@ -2285,7 +2358,7 @@
           <w:noProof/>
         </w:rPr>
         <w:drawing>
-          <wp:inline distT="0" distB="0" distL="0" distR="0" wp14:anchorId="1275E698" wp14:editId="3598B47F">
+          <wp:inline distT="0" distB="0" distL="0" distR="0" wp14:anchorId="4216A220" wp14:editId="7956800F">
             <wp:extent cx="5677067" cy="4032173"/>
             <wp:effectExtent l="0" t="0" r="0" b="0"/>
             <wp:docPr id="7" name="图片 7"/>
@@ -2331,7 +2404,6 @@
         <w:rPr>
           <w:rFonts w:hint="eastAsia"/>
         </w:rPr>
-        <w:lastRenderedPageBreak/>
         <w:t>实现视图</w:t>
       </w:r>
       <w:bookmarkEnd w:id="10"/>
@@ -2493,8 +2565,9 @@
           <w:noProof/>
           <w:sz w:val="24"/>
         </w:rPr>
+        <w:lastRenderedPageBreak/>
         <w:drawing>
-          <wp:inline distT="0" distB="0" distL="0" distR="0" wp14:anchorId="7F22799E" wp14:editId="68A0A00D">
+          <wp:inline distT="0" distB="0" distL="0" distR="0" wp14:anchorId="067BC8DF" wp14:editId="55D5CB95">
             <wp:extent cx="5276850" cy="2963545"/>
             <wp:effectExtent l="0" t="0" r="0" b="0"/>
             <wp:docPr id="1" name="图片 1"/>
@@ -2588,7 +2661,7 @@
           <w:noProof/>
         </w:rPr>
         <w:drawing>
-          <wp:inline distT="0" distB="0" distL="0" distR="0" wp14:anchorId="5800D6C9" wp14:editId="333CD14F">
+          <wp:inline distT="0" distB="0" distL="0" distR="0" wp14:anchorId="05EFF24B" wp14:editId="612ECE95">
             <wp:extent cx="5942376" cy="2368627"/>
             <wp:effectExtent l="0" t="0" r="1270" b="6350"/>
             <wp:docPr id="2" name="图片 2"/>
@@ -2645,7 +2718,6 @@
         <w:rPr>
           <w:rFonts w:hint="eastAsia"/>
         </w:rPr>
-        <w:lastRenderedPageBreak/>
         <w:t>数据库设计概念模型（</w:t>
       </w:r>
       <w:r>
@@ -2667,8 +2739,9 @@
         <w:rPr>
           <w:noProof/>
         </w:rPr>
+        <w:lastRenderedPageBreak/>
         <w:drawing>
-          <wp:inline distT="0" distB="0" distL="0" distR="0" wp14:anchorId="40A526AD" wp14:editId="1AC991D8">
+          <wp:inline distT="0" distB="0" distL="0" distR="0" wp14:anchorId="5BB811D4" wp14:editId="3F90DAD7">
             <wp:extent cx="4175393" cy="3501390"/>
             <wp:effectExtent l="0" t="0" r="3175" b="3810"/>
             <wp:docPr id="5" name="图片 5"/>
@@ -2793,7 +2866,7 @@
           <w:noProof/>
         </w:rPr>
         <w:drawing>
-          <wp:inline distT="0" distB="0" distL="0" distR="0" wp14:anchorId="587D9774" wp14:editId="397D4073">
+          <wp:inline distT="0" distB="0" distL="0" distR="0" wp14:anchorId="3328485E" wp14:editId="2B6D04F5">
             <wp:extent cx="4131325" cy="1777883"/>
             <wp:effectExtent l="0" t="0" r="0" b="635"/>
             <wp:docPr id="4" name="图片 4"/>
@@ -2898,7 +2971,6 @@
                 <w:sz w:val="18"/>
                 <w:szCs w:val="18"/>
               </w:rPr>
-              <w:lastRenderedPageBreak/>
               <w:t>编号</w:t>
             </w:r>
           </w:p>
@@ -3158,6 +3230,7 @@
                 <w:sz w:val="18"/>
                 <w:szCs w:val="18"/>
               </w:rPr>
+              <w:lastRenderedPageBreak/>
               <w:t>2</w:t>
             </w:r>
           </w:p>
@@ -5825,7 +5898,7 @@
           <w:noProof/>
         </w:rPr>
         <w:drawing>
-          <wp:inline distT="0" distB="0" distL="0" distR="0" wp14:anchorId="21CF6DE8" wp14:editId="6A1997DF">
+          <wp:inline distT="0" distB="0" distL="0" distR="0" wp14:anchorId="1063F76F" wp14:editId="66181B4A">
             <wp:extent cx="5943600" cy="1923415"/>
             <wp:effectExtent l="0" t="0" r="0" b="0"/>
             <wp:docPr id="6" name="图片 6"/>
@@ -5923,7 +5996,6 @@
                 <w:sz w:val="24"/>
                 <w:szCs w:val="24"/>
               </w:rPr>
-              <w:lastRenderedPageBreak/>
               <w:t>mood</w:t>
             </w:r>
           </w:p>
@@ -6129,6 +6201,7 @@
                 <w:sz w:val="22"/>
                 <w:szCs w:val="22"/>
               </w:rPr>
+              <w:lastRenderedPageBreak/>
               <w:t>Calming</w:t>
             </w:r>
           </w:p>
@@ -9172,10 +9245,377 @@
         </w:tc>
       </w:tr>
     </w:tbl>
-    <w:p/>
+    <w:p>
+      <w:pPr>
+        <w:pStyle w:val="2"/>
+      </w:pPr>
+      <w:r>
+        <w:rPr>
+          <w:rFonts w:hint="eastAsia"/>
+        </w:rPr>
+        <w:t>基于物品的协同过滤算法设计</w:t>
+      </w:r>
+    </w:p>
+    <w:p>
+      <w:pPr>
+        <w:ind w:firstLine="408"/>
+      </w:pPr>
+      <w:r>
+        <w:rPr>
+          <w:rFonts w:hint="eastAsia"/>
+        </w:rPr>
+        <w:t>基于物品的协同过滤就是根据用户历史选择物品的行为，通过物品间的相似度，给用户推荐其他物品。</w:t>
+      </w:r>
+      <w:r>
+        <w:rPr>
+          <w:rFonts w:hint="eastAsia"/>
+        </w:rPr>
+        <w:t>分为以下两个步骤。</w:t>
+      </w:r>
+    </w:p>
+    <w:p>
+      <w:pPr>
+        <w:pStyle w:val="af2"/>
+        <w:numPr>
+          <w:ilvl w:val="0"/>
+          <w:numId w:val="25"/>
+        </w:numPr>
+        <w:ind w:firstLineChars="0"/>
+      </w:pPr>
+      <w:r>
+        <w:rPr>
+          <w:rFonts w:hint="eastAsia"/>
+          <w:noProof/>
+          <w:snapToGrid/>
+        </w:rPr>
+        <w:drawing>
+          <wp:anchor distT="0" distB="0" distL="114300" distR="114300" simplePos="0" relativeHeight="251659264" behindDoc="0" locked="0" layoutInCell="1" allowOverlap="1" wp14:anchorId="45DBC80A" wp14:editId="1B95FF87">
+            <wp:simplePos x="0" y="0"/>
+            <wp:positionH relativeFrom="column">
+              <wp:posOffset>1743710</wp:posOffset>
+            </wp:positionH>
+            <wp:positionV relativeFrom="paragraph">
+              <wp:posOffset>390525</wp:posOffset>
+            </wp:positionV>
+            <wp:extent cx="2092325" cy="739140"/>
+            <wp:effectExtent l="0" t="0" r="3175" b="3810"/>
+            <wp:wrapTopAndBottom/>
+            <wp:docPr id="10" name="图片 10"/>
+            <wp:cNvGraphicFramePr>
+              <a:graphicFrameLocks xmlns:a="http://schemas.openxmlformats.org/drawingml/2006/main" noChangeAspect="1"/>
+            </wp:cNvGraphicFramePr>
+            <a:graphic xmlns:a="http://schemas.openxmlformats.org/drawingml/2006/main">
+              <a:graphicData uri="http://schemas.openxmlformats.org/drawingml/2006/picture">
+                <pic:pic xmlns:pic="http://schemas.openxmlformats.org/drawingml/2006/picture">
+                  <pic:nvPicPr>
+                    <pic:cNvPr id="10" name="Snipaste_2019-08-01_09-38-55.png"/>
+                    <pic:cNvPicPr/>
+                  </pic:nvPicPr>
+                  <pic:blipFill>
+                    <a:blip r:embed="rId15">
+                      <a:extLst>
+                        <a:ext uri="{28A0092B-C50C-407E-A947-70E740481C1C}">
+                          <a14:useLocalDpi xmlns:a14="http://schemas.microsoft.com/office/drawing/2010/main" val="0"/>
+                        </a:ext>
+                      </a:extLst>
+                    </a:blip>
+                    <a:stretch>
+                      <a:fillRect/>
+                    </a:stretch>
+                  </pic:blipFill>
+                  <pic:spPr>
+                    <a:xfrm>
+                      <a:off x="0" y="0"/>
+                      <a:ext cx="2092325" cy="739140"/>
+                    </a:xfrm>
+                    <a:prstGeom prst="rect">
+                      <a:avLst/>
+                    </a:prstGeom>
+                  </pic:spPr>
+                </pic:pic>
+              </a:graphicData>
+            </a:graphic>
+            <wp14:sizeRelH relativeFrom="margin">
+              <wp14:pctWidth>0</wp14:pctWidth>
+            </wp14:sizeRelH>
+            <wp14:sizeRelV relativeFrom="margin">
+              <wp14:pctHeight>0</wp14:pctHeight>
+            </wp14:sizeRelV>
+          </wp:anchor>
+        </w:drawing>
+      </w:r>
+      <w:r>
+        <w:rPr>
+          <w:rFonts w:hint="eastAsia"/>
+        </w:rPr>
+        <w:t>计算物品相似度，设</w:t>
+      </w:r>
+      <w:r>
+        <w:rPr>
+          <w:rFonts w:hint="eastAsia"/>
+        </w:rPr>
+        <w:t>喜欢物品 a 的用户数为 N(a)，喜欢物品 b 的用户数为 N(b)</w:t>
+      </w:r>
+      <w:r>
+        <w:rPr>
+          <w:rFonts w:hint="eastAsia"/>
+        </w:rPr>
+        <w:t>。则相似度计算公式为</w:t>
+      </w:r>
+    </w:p>
+    <w:p>
+      <w:pPr>
+        <w:ind w:left="720"/>
+      </w:pPr>
+      <w:r>
+        <w:rPr>
+          <w:rFonts w:hint="eastAsia"/>
+        </w:rPr>
+        <w:t>即</w:t>
+      </w:r>
+      <w:r>
+        <w:rPr>
+          <w:rFonts w:hint="eastAsia"/>
+        </w:rPr>
+        <w:t>喜欢a物品的用户中，有多少比例的用户也喜欢b，比例越高，说明a与b的相似度越高</w:t>
+      </w:r>
+      <w:r>
+        <w:rPr>
+          <w:rFonts w:hint="eastAsia"/>
+        </w:rPr>
+        <w:t>。</w:t>
+      </w:r>
+    </w:p>
+    <w:p>
+      <w:pPr>
+        <w:pStyle w:val="af2"/>
+        <w:numPr>
+          <w:ilvl w:val="0"/>
+          <w:numId w:val="25"/>
+        </w:numPr>
+        <w:ind w:firstLineChars="0"/>
+      </w:pPr>
+      <w:r>
+        <w:rPr>
+          <w:rFonts w:hint="eastAsia"/>
+          <w:noProof/>
+          <w:snapToGrid/>
+        </w:rPr>
+        <w:lastRenderedPageBreak/>
+        <w:drawing>
+          <wp:anchor distT="0" distB="0" distL="114300" distR="114300" simplePos="0" relativeHeight="251660288" behindDoc="0" locked="0" layoutInCell="1" allowOverlap="1" wp14:anchorId="647893FD" wp14:editId="00D248BA">
+            <wp:simplePos x="0" y="0"/>
+            <wp:positionH relativeFrom="column">
+              <wp:posOffset>1859280</wp:posOffset>
+            </wp:positionH>
+            <wp:positionV relativeFrom="paragraph">
+              <wp:posOffset>473075</wp:posOffset>
+            </wp:positionV>
+            <wp:extent cx="2394845" cy="556260"/>
+            <wp:effectExtent l="0" t="0" r="5715" b="0"/>
+            <wp:wrapTopAndBottom/>
+            <wp:docPr id="11" name="图片 11"/>
+            <wp:cNvGraphicFramePr>
+              <a:graphicFrameLocks xmlns:a="http://schemas.openxmlformats.org/drawingml/2006/main" noChangeAspect="1"/>
+            </wp:cNvGraphicFramePr>
+            <a:graphic xmlns:a="http://schemas.openxmlformats.org/drawingml/2006/main">
+              <a:graphicData uri="http://schemas.openxmlformats.org/drawingml/2006/picture">
+                <pic:pic xmlns:pic="http://schemas.openxmlformats.org/drawingml/2006/picture">
+                  <pic:nvPicPr>
+                    <pic:cNvPr id="11" name="Snipaste_2019-08-01_09-42-48.png"/>
+                    <pic:cNvPicPr/>
+                  </pic:nvPicPr>
+                  <pic:blipFill>
+                    <a:blip r:embed="rId16">
+                      <a:extLst>
+                        <a:ext uri="{28A0092B-C50C-407E-A947-70E740481C1C}">
+                          <a14:useLocalDpi xmlns:a14="http://schemas.microsoft.com/office/drawing/2010/main" val="0"/>
+                        </a:ext>
+                      </a:extLst>
+                    </a:blip>
+                    <a:stretch>
+                      <a:fillRect/>
+                    </a:stretch>
+                  </pic:blipFill>
+                  <pic:spPr>
+                    <a:xfrm>
+                      <a:off x="0" y="0"/>
+                      <a:ext cx="2394845" cy="556260"/>
+                    </a:xfrm>
+                    <a:prstGeom prst="rect">
+                      <a:avLst/>
+                    </a:prstGeom>
+                  </pic:spPr>
+                </pic:pic>
+              </a:graphicData>
+            </a:graphic>
+          </wp:anchor>
+        </w:drawing>
+      </w:r>
+      <w:r>
+        <w:rPr>
+          <w:rFonts w:hint="eastAsia"/>
+        </w:rPr>
+        <w:t>根据相似度进行推荐，</w:t>
+      </w:r>
+      <w:r>
+        <w:rPr>
+          <w:rFonts w:hint="eastAsia"/>
+        </w:rPr>
+        <w:t>假设N(u)是用户喜欢物品的集合，S(b,</w:t>
+      </w:r>
+      <w:r>
+        <w:t xml:space="preserve"> </w:t>
+      </w:r>
+      <w:r>
+        <w:rPr>
+          <w:rFonts w:hint="eastAsia"/>
+        </w:rPr>
+        <w:t>K)是和物品 b 最相似的 K 物品的集合，</w:t>
+      </w:r>
+      <w:r>
+        <w:t>W(ab)</w:t>
+      </w:r>
+      <w:r>
+        <w:rPr>
+          <w:rFonts w:hint="eastAsia"/>
+        </w:rPr>
+        <w:t>是物品 a 和 b 的相似度，R</w:t>
+      </w:r>
+      <w:r>
+        <w:t>(</w:t>
+      </w:r>
+      <w:proofErr w:type="spellStart"/>
+      <w:r>
+        <w:t>ua</w:t>
+      </w:r>
+      <w:proofErr w:type="spellEnd"/>
+      <w:r>
+        <w:t>)</w:t>
+      </w:r>
+      <w:r>
+        <w:rPr>
+          <w:rFonts w:hint="eastAsia"/>
+        </w:rPr>
+        <w:t xml:space="preserve"> 是用户 u 对物品 a 的兴趣。</w:t>
+      </w:r>
+    </w:p>
+    <w:p>
+      <w:pPr>
+        <w:ind w:firstLine="408"/>
+      </w:pPr>
+      <w:r>
+        <w:rPr>
+          <w:rFonts w:hint="eastAsia"/>
+        </w:rPr>
+        <w:t>实现了基本算法后，接下来解决推荐系统的三种冷启动问题。</w:t>
+      </w:r>
+    </w:p>
+    <w:p>
+      <w:pPr>
+        <w:pStyle w:val="af2"/>
+        <w:numPr>
+          <w:ilvl w:val="0"/>
+          <w:numId w:val="26"/>
+        </w:numPr>
+        <w:ind w:firstLineChars="0"/>
+      </w:pPr>
+      <w:r>
+        <w:rPr>
+          <w:rFonts w:hint="eastAsia"/>
+        </w:rPr>
+        <w:t>新系统冷启动。我们首先向系统中加入了一定量的用户和有声书，用户浏览轨迹来自于抽取的豆瓣用户的浏览轨迹。</w:t>
+      </w:r>
+    </w:p>
+    <w:p>
+      <w:pPr>
+        <w:pStyle w:val="af2"/>
+        <w:numPr>
+          <w:ilvl w:val="0"/>
+          <w:numId w:val="26"/>
+        </w:numPr>
+        <w:ind w:firstLineChars="0"/>
+      </w:pPr>
+      <w:r>
+        <w:rPr>
+          <w:rFonts w:hint="eastAsia"/>
+        </w:rPr>
+        <w:t>新用户冷启动。刚开始推荐最热门的有声书。</w:t>
+      </w:r>
+    </w:p>
+    <w:p>
+      <w:pPr>
+        <w:pStyle w:val="af2"/>
+        <w:numPr>
+          <w:ilvl w:val="0"/>
+          <w:numId w:val="26"/>
+        </w:numPr>
+        <w:ind w:firstLineChars="0"/>
+      </w:pPr>
+      <w:r>
+        <w:rPr>
+          <w:rFonts w:hint="eastAsia"/>
+        </w:rPr>
+        <w:t>新物品冷启动。在推荐列表中随机加入新物品。</w:t>
+      </w:r>
+    </w:p>
+    <w:p>
+      <w:pPr>
+        <w:ind w:left="408"/>
+      </w:pPr>
+      <w:r>
+        <w:rPr>
+          <w:rFonts w:hint="eastAsia"/>
+        </w:rPr>
+        <w:t>其他边界条件：由推荐算法得到的列表不足设定数量，把热门有声书加入。</w:t>
+      </w:r>
+    </w:p>
+    <w:p>
+      <w:pPr>
+        <w:ind w:firstLine="408"/>
+      </w:pPr>
+      <w:r>
+        <w:rPr>
+          <w:rFonts w:hint="eastAsia"/>
+        </w:rPr>
+        <w:t>实际设定：</w:t>
+      </w:r>
+    </w:p>
+    <w:p>
+      <w:pPr>
+        <w:pStyle w:val="af2"/>
+        <w:numPr>
+          <w:ilvl w:val="0"/>
+          <w:numId w:val="28"/>
+        </w:numPr>
+        <w:ind w:firstLineChars="0"/>
+      </w:pPr>
+      <w:r>
+        <w:rPr>
+          <w:rFonts w:hint="eastAsia"/>
+        </w:rPr>
+        <w:t>对用户是否感兴趣有声书由评分获取，评分大于3分（总分为5分）即表示用户喜欢该有声书。</w:t>
+      </w:r>
+    </w:p>
+    <w:p>
+      <w:pPr>
+        <w:pStyle w:val="af2"/>
+        <w:numPr>
+          <w:ilvl w:val="0"/>
+          <w:numId w:val="28"/>
+        </w:numPr>
+        <w:ind w:firstLineChars="0"/>
+      </w:pPr>
+      <w:r>
+        <w:rPr>
+          <w:rFonts w:hint="eastAsia"/>
+        </w:rPr>
+        <w:t>相似度矩阵每隔一定时间更新一次，即假设在一段时间内协同过滤的条件不变，提高系统性能。</w:t>
+      </w:r>
+    </w:p>
     <w:sectPr>
-      <w:headerReference w:type="default" r:id="rId15"/>
-      <w:footerReference w:type="default" r:id="rId16"/>
+      <w:headerReference w:type="default" r:id="rId17"/>
+      <w:footerReference w:type="default" r:id="rId18"/>
       <w:pgSz w:w="12240" w:h="15840" w:code="1"/>
       <w:pgMar w:top="1440" w:right="1440" w:bottom="1440" w:left="1440" w:header="720" w:footer="720" w:gutter="0"/>
       <w:cols w:space="720"/>
@@ -9963,6 +10403,184 @@
     </w:lvl>
   </w:abstractNum>
   <w:abstractNum w:abstractNumId="4" w15:restartNumberingAfterBreak="0">
+    <w:nsid w:val="0AC55983"/>
+    <w:multiLevelType w:val="hybridMultilevel"/>
+    <w:tmpl w:val="5FB8848A"/>
+    <w:lvl w:ilvl="0" w:tplc="4646648A">
+      <w:start w:val="1"/>
+      <w:numFmt w:val="decimal"/>
+      <w:lvlText w:val="%1."/>
+      <w:lvlJc w:val="left"/>
+      <w:pPr>
+        <w:ind w:left="768" w:hanging="360"/>
+      </w:pPr>
+      <w:rPr>
+        <w:rFonts w:hint="default"/>
+      </w:rPr>
+    </w:lvl>
+    <w:lvl w:ilvl="1" w:tplc="04090019" w:tentative="1">
+      <w:start w:val="1"/>
+      <w:numFmt w:val="lowerLetter"/>
+      <w:lvlText w:val="%2)"/>
+      <w:lvlJc w:val="left"/>
+      <w:pPr>
+        <w:ind w:left="1248" w:hanging="420"/>
+      </w:pPr>
+    </w:lvl>
+    <w:lvl w:ilvl="2" w:tplc="0409001B" w:tentative="1">
+      <w:start w:val="1"/>
+      <w:numFmt w:val="lowerRoman"/>
+      <w:lvlText w:val="%3."/>
+      <w:lvlJc w:val="right"/>
+      <w:pPr>
+        <w:ind w:left="1668" w:hanging="420"/>
+      </w:pPr>
+    </w:lvl>
+    <w:lvl w:ilvl="3" w:tplc="0409000F" w:tentative="1">
+      <w:start w:val="1"/>
+      <w:numFmt w:val="decimal"/>
+      <w:lvlText w:val="%4."/>
+      <w:lvlJc w:val="left"/>
+      <w:pPr>
+        <w:ind w:left="2088" w:hanging="420"/>
+      </w:pPr>
+    </w:lvl>
+    <w:lvl w:ilvl="4" w:tplc="04090019" w:tentative="1">
+      <w:start w:val="1"/>
+      <w:numFmt w:val="lowerLetter"/>
+      <w:lvlText w:val="%5)"/>
+      <w:lvlJc w:val="left"/>
+      <w:pPr>
+        <w:ind w:left="2508" w:hanging="420"/>
+      </w:pPr>
+    </w:lvl>
+    <w:lvl w:ilvl="5" w:tplc="0409001B" w:tentative="1">
+      <w:start w:val="1"/>
+      <w:numFmt w:val="lowerRoman"/>
+      <w:lvlText w:val="%6."/>
+      <w:lvlJc w:val="right"/>
+      <w:pPr>
+        <w:ind w:left="2928" w:hanging="420"/>
+      </w:pPr>
+    </w:lvl>
+    <w:lvl w:ilvl="6" w:tplc="0409000F" w:tentative="1">
+      <w:start w:val="1"/>
+      <w:numFmt w:val="decimal"/>
+      <w:lvlText w:val="%7."/>
+      <w:lvlJc w:val="left"/>
+      <w:pPr>
+        <w:ind w:left="3348" w:hanging="420"/>
+      </w:pPr>
+    </w:lvl>
+    <w:lvl w:ilvl="7" w:tplc="04090019" w:tentative="1">
+      <w:start w:val="1"/>
+      <w:numFmt w:val="lowerLetter"/>
+      <w:lvlText w:val="%8)"/>
+      <w:lvlJc w:val="left"/>
+      <w:pPr>
+        <w:ind w:left="3768" w:hanging="420"/>
+      </w:pPr>
+    </w:lvl>
+    <w:lvl w:ilvl="8" w:tplc="0409001B" w:tentative="1">
+      <w:start w:val="1"/>
+      <w:numFmt w:val="lowerRoman"/>
+      <w:lvlText w:val="%9."/>
+      <w:lvlJc w:val="right"/>
+      <w:pPr>
+        <w:ind w:left="4188" w:hanging="420"/>
+      </w:pPr>
+    </w:lvl>
+  </w:abstractNum>
+  <w:abstractNum w:abstractNumId="5" w15:restartNumberingAfterBreak="0">
+    <w:nsid w:val="1672568A"/>
+    <w:multiLevelType w:val="hybridMultilevel"/>
+    <w:tmpl w:val="F38E3C4C"/>
+    <w:lvl w:ilvl="0" w:tplc="3E00DF44">
+      <w:start w:val="1"/>
+      <w:numFmt w:val="decimal"/>
+      <w:lvlText w:val="%1."/>
+      <w:lvlJc w:val="left"/>
+      <w:pPr>
+        <w:ind w:left="768" w:hanging="360"/>
+      </w:pPr>
+      <w:rPr>
+        <w:rFonts w:hint="default"/>
+      </w:rPr>
+    </w:lvl>
+    <w:lvl w:ilvl="1" w:tplc="04090019">
+      <w:start w:val="1"/>
+      <w:numFmt w:val="lowerLetter"/>
+      <w:lvlText w:val="%2)"/>
+      <w:lvlJc w:val="left"/>
+      <w:pPr>
+        <w:ind w:left="1248" w:hanging="420"/>
+      </w:pPr>
+    </w:lvl>
+    <w:lvl w:ilvl="2" w:tplc="0409001B" w:tentative="1">
+      <w:start w:val="1"/>
+      <w:numFmt w:val="lowerRoman"/>
+      <w:lvlText w:val="%3."/>
+      <w:lvlJc w:val="right"/>
+      <w:pPr>
+        <w:ind w:left="1668" w:hanging="420"/>
+      </w:pPr>
+    </w:lvl>
+    <w:lvl w:ilvl="3" w:tplc="0409000F" w:tentative="1">
+      <w:start w:val="1"/>
+      <w:numFmt w:val="decimal"/>
+      <w:lvlText w:val="%4."/>
+      <w:lvlJc w:val="left"/>
+      <w:pPr>
+        <w:ind w:left="2088" w:hanging="420"/>
+      </w:pPr>
+    </w:lvl>
+    <w:lvl w:ilvl="4" w:tplc="04090019" w:tentative="1">
+      <w:start w:val="1"/>
+      <w:numFmt w:val="lowerLetter"/>
+      <w:lvlText w:val="%5)"/>
+      <w:lvlJc w:val="left"/>
+      <w:pPr>
+        <w:ind w:left="2508" w:hanging="420"/>
+      </w:pPr>
+    </w:lvl>
+    <w:lvl w:ilvl="5" w:tplc="0409001B" w:tentative="1">
+      <w:start w:val="1"/>
+      <w:numFmt w:val="lowerRoman"/>
+      <w:lvlText w:val="%6."/>
+      <w:lvlJc w:val="right"/>
+      <w:pPr>
+        <w:ind w:left="2928" w:hanging="420"/>
+      </w:pPr>
+    </w:lvl>
+    <w:lvl w:ilvl="6" w:tplc="0409000F" w:tentative="1">
+      <w:start w:val="1"/>
+      <w:numFmt w:val="decimal"/>
+      <w:lvlText w:val="%7."/>
+      <w:lvlJc w:val="left"/>
+      <w:pPr>
+        <w:ind w:left="3348" w:hanging="420"/>
+      </w:pPr>
+    </w:lvl>
+    <w:lvl w:ilvl="7" w:tplc="04090019" w:tentative="1">
+      <w:start w:val="1"/>
+      <w:numFmt w:val="lowerLetter"/>
+      <w:lvlText w:val="%8)"/>
+      <w:lvlJc w:val="left"/>
+      <w:pPr>
+        <w:ind w:left="3768" w:hanging="420"/>
+      </w:pPr>
+    </w:lvl>
+    <w:lvl w:ilvl="8" w:tplc="0409001B" w:tentative="1">
+      <w:start w:val="1"/>
+      <w:numFmt w:val="lowerRoman"/>
+      <w:lvlText w:val="%9."/>
+      <w:lvlJc w:val="right"/>
+      <w:pPr>
+        <w:ind w:left="4188" w:hanging="420"/>
+      </w:pPr>
+    </w:lvl>
+  </w:abstractNum>
+  <w:abstractNum w:abstractNumId="6" w15:restartNumberingAfterBreak="0">
     <w:nsid w:val="17CB6DC4"/>
     <w:multiLevelType w:val="multilevel"/>
     <w:tmpl w:val="04090001"/>
@@ -10022,7 +10640,7 @@
       <w:lvlJc w:val="left"/>
     </w:lvl>
   </w:abstractNum>
-  <w:abstractNum w:abstractNumId="5" w15:restartNumberingAfterBreak="0">
+  <w:abstractNum w:abstractNumId="7" w15:restartNumberingAfterBreak="0">
     <w:nsid w:val="22443AC4"/>
     <w:multiLevelType w:val="multilevel"/>
     <w:tmpl w:val="04090001"/>
@@ -10082,7 +10700,96 @@
       <w:lvlJc w:val="left"/>
     </w:lvl>
   </w:abstractNum>
-  <w:abstractNum w:abstractNumId="6" w15:restartNumberingAfterBreak="0">
+  <w:abstractNum w:abstractNumId="8" w15:restartNumberingAfterBreak="0">
+    <w:nsid w:val="225B41F3"/>
+    <w:multiLevelType w:val="hybridMultilevel"/>
+    <w:tmpl w:val="80D28960"/>
+    <w:lvl w:ilvl="0" w:tplc="3E7C64E8">
+      <w:start w:val="1"/>
+      <w:numFmt w:val="decimal"/>
+      <w:lvlText w:val="%1、"/>
+      <w:lvlJc w:val="left"/>
+      <w:pPr>
+        <w:ind w:left="720" w:hanging="360"/>
+      </w:pPr>
+      <w:rPr>
+        <w:rFonts w:hint="default"/>
+      </w:rPr>
+    </w:lvl>
+    <w:lvl w:ilvl="1" w:tplc="04090019" w:tentative="1">
+      <w:start w:val="1"/>
+      <w:numFmt w:val="lowerLetter"/>
+      <w:lvlText w:val="%2)"/>
+      <w:lvlJc w:val="left"/>
+      <w:pPr>
+        <w:ind w:left="1200" w:hanging="420"/>
+      </w:pPr>
+    </w:lvl>
+    <w:lvl w:ilvl="2" w:tplc="0409001B" w:tentative="1">
+      <w:start w:val="1"/>
+      <w:numFmt w:val="lowerRoman"/>
+      <w:lvlText w:val="%3."/>
+      <w:lvlJc w:val="right"/>
+      <w:pPr>
+        <w:ind w:left="1620" w:hanging="420"/>
+      </w:pPr>
+    </w:lvl>
+    <w:lvl w:ilvl="3" w:tplc="0409000F" w:tentative="1">
+      <w:start w:val="1"/>
+      <w:numFmt w:val="decimal"/>
+      <w:lvlText w:val="%4."/>
+      <w:lvlJc w:val="left"/>
+      <w:pPr>
+        <w:ind w:left="2040" w:hanging="420"/>
+      </w:pPr>
+    </w:lvl>
+    <w:lvl w:ilvl="4" w:tplc="04090019" w:tentative="1">
+      <w:start w:val="1"/>
+      <w:numFmt w:val="lowerLetter"/>
+      <w:lvlText w:val="%5)"/>
+      <w:lvlJc w:val="left"/>
+      <w:pPr>
+        <w:ind w:left="2460" w:hanging="420"/>
+      </w:pPr>
+    </w:lvl>
+    <w:lvl w:ilvl="5" w:tplc="0409001B" w:tentative="1">
+      <w:start w:val="1"/>
+      <w:numFmt w:val="lowerRoman"/>
+      <w:lvlText w:val="%6."/>
+      <w:lvlJc w:val="right"/>
+      <w:pPr>
+        <w:ind w:left="2880" w:hanging="420"/>
+      </w:pPr>
+    </w:lvl>
+    <w:lvl w:ilvl="6" w:tplc="0409000F" w:tentative="1">
+      <w:start w:val="1"/>
+      <w:numFmt w:val="decimal"/>
+      <w:lvlText w:val="%7."/>
+      <w:lvlJc w:val="left"/>
+      <w:pPr>
+        <w:ind w:left="3300" w:hanging="420"/>
+      </w:pPr>
+    </w:lvl>
+    <w:lvl w:ilvl="7" w:tplc="04090019" w:tentative="1">
+      <w:start w:val="1"/>
+      <w:numFmt w:val="lowerLetter"/>
+      <w:lvlText w:val="%8)"/>
+      <w:lvlJc w:val="left"/>
+      <w:pPr>
+        <w:ind w:left="3720" w:hanging="420"/>
+      </w:pPr>
+    </w:lvl>
+    <w:lvl w:ilvl="8" w:tplc="0409001B" w:tentative="1">
+      <w:start w:val="1"/>
+      <w:numFmt w:val="lowerRoman"/>
+      <w:lvlText w:val="%9."/>
+      <w:lvlJc w:val="right"/>
+      <w:pPr>
+        <w:ind w:left="4140" w:hanging="420"/>
+      </w:pPr>
+    </w:lvl>
+  </w:abstractNum>
+  <w:abstractNum w:abstractNumId="9" w15:restartNumberingAfterBreak="0">
     <w:nsid w:val="2D4B634E"/>
     <w:multiLevelType w:val="multilevel"/>
     <w:tmpl w:val="04090001"/>
@@ -10142,7 +10849,7 @@
       <w:lvlJc w:val="left"/>
     </w:lvl>
   </w:abstractNum>
-  <w:abstractNum w:abstractNumId="7" w15:restartNumberingAfterBreak="0">
+  <w:abstractNum w:abstractNumId="10" w15:restartNumberingAfterBreak="0">
     <w:nsid w:val="31DD2C45"/>
     <w:multiLevelType w:val="multilevel"/>
     <w:tmpl w:val="04090001"/>
@@ -10202,7 +10909,7 @@
       <w:lvlJc w:val="left"/>
     </w:lvl>
   </w:abstractNum>
-  <w:abstractNum w:abstractNumId="8" w15:restartNumberingAfterBreak="0">
+  <w:abstractNum w:abstractNumId="11" w15:restartNumberingAfterBreak="0">
     <w:nsid w:val="32982B51"/>
     <w:multiLevelType w:val="multilevel"/>
     <w:tmpl w:val="04090001"/>
@@ -10262,7 +10969,7 @@
       <w:lvlJc w:val="left"/>
     </w:lvl>
   </w:abstractNum>
-  <w:abstractNum w:abstractNumId="9" w15:restartNumberingAfterBreak="0">
+  <w:abstractNum w:abstractNumId="12" w15:restartNumberingAfterBreak="0">
     <w:nsid w:val="3375481C"/>
     <w:multiLevelType w:val="multilevel"/>
     <w:tmpl w:val="E6747DA6"/>
@@ -10322,7 +11029,7 @@
       <w:lvlJc w:val="left"/>
     </w:lvl>
   </w:abstractNum>
-  <w:abstractNum w:abstractNumId="10" w15:restartNumberingAfterBreak="0">
+  <w:abstractNum w:abstractNumId="13" w15:restartNumberingAfterBreak="0">
     <w:nsid w:val="360A5414"/>
     <w:multiLevelType w:val="hybridMultilevel"/>
     <w:tmpl w:val="D47E64A8"/>
@@ -10411,7 +11118,7 @@
       </w:pPr>
     </w:lvl>
   </w:abstractNum>
-  <w:abstractNum w:abstractNumId="11" w15:restartNumberingAfterBreak="0">
+  <w:abstractNum w:abstractNumId="14" w15:restartNumberingAfterBreak="0">
     <w:nsid w:val="369D5471"/>
     <w:multiLevelType w:val="multilevel"/>
     <w:tmpl w:val="04090001"/>
@@ -10471,7 +11178,7 @@
       <w:lvlJc w:val="left"/>
     </w:lvl>
   </w:abstractNum>
-  <w:abstractNum w:abstractNumId="12" w15:restartNumberingAfterBreak="0">
+  <w:abstractNum w:abstractNumId="15" w15:restartNumberingAfterBreak="0">
     <w:nsid w:val="42B97F7B"/>
     <w:multiLevelType w:val="multilevel"/>
     <w:tmpl w:val="04090001"/>
@@ -10531,7 +11238,7 @@
       <w:lvlJc w:val="left"/>
     </w:lvl>
   </w:abstractNum>
-  <w:abstractNum w:abstractNumId="13" w15:restartNumberingAfterBreak="0">
+  <w:abstractNum w:abstractNumId="16" w15:restartNumberingAfterBreak="0">
     <w:nsid w:val="49E170D0"/>
     <w:multiLevelType w:val="multilevel"/>
     <w:tmpl w:val="04090001"/>
@@ -10591,7 +11298,7 @@
       <w:lvlJc w:val="left"/>
     </w:lvl>
   </w:abstractNum>
-  <w:abstractNum w:abstractNumId="14" w15:restartNumberingAfterBreak="0">
+  <w:abstractNum w:abstractNumId="17" w15:restartNumberingAfterBreak="0">
     <w:nsid w:val="4F64732B"/>
     <w:multiLevelType w:val="multilevel"/>
     <w:tmpl w:val="04090001"/>
@@ -10651,7 +11358,7 @@
       <w:lvlJc w:val="left"/>
     </w:lvl>
   </w:abstractNum>
-  <w:abstractNum w:abstractNumId="15" w15:restartNumberingAfterBreak="0">
+  <w:abstractNum w:abstractNumId="18" w15:restartNumberingAfterBreak="0">
     <w:nsid w:val="52DF734E"/>
     <w:multiLevelType w:val="multilevel"/>
     <w:tmpl w:val="04090001"/>
@@ -10711,7 +11418,96 @@
       <w:lvlJc w:val="left"/>
     </w:lvl>
   </w:abstractNum>
-  <w:abstractNum w:abstractNumId="16" w15:restartNumberingAfterBreak="0">
+  <w:abstractNum w:abstractNumId="19" w15:restartNumberingAfterBreak="0">
+    <w:nsid w:val="59B00BBB"/>
+    <w:multiLevelType w:val="hybridMultilevel"/>
+    <w:tmpl w:val="0ED6853C"/>
+    <w:lvl w:ilvl="0" w:tplc="72602D4C">
+      <w:start w:val="1"/>
+      <w:numFmt w:val="decimal"/>
+      <w:lvlText w:val="%1."/>
+      <w:lvlJc w:val="left"/>
+      <w:pPr>
+        <w:ind w:left="768" w:hanging="360"/>
+      </w:pPr>
+      <w:rPr>
+        <w:rFonts w:hint="default"/>
+      </w:rPr>
+    </w:lvl>
+    <w:lvl w:ilvl="1" w:tplc="04090019" w:tentative="1">
+      <w:start w:val="1"/>
+      <w:numFmt w:val="lowerLetter"/>
+      <w:lvlText w:val="%2)"/>
+      <w:lvlJc w:val="left"/>
+      <w:pPr>
+        <w:ind w:left="1248" w:hanging="420"/>
+      </w:pPr>
+    </w:lvl>
+    <w:lvl w:ilvl="2" w:tplc="0409001B" w:tentative="1">
+      <w:start w:val="1"/>
+      <w:numFmt w:val="lowerRoman"/>
+      <w:lvlText w:val="%3."/>
+      <w:lvlJc w:val="right"/>
+      <w:pPr>
+        <w:ind w:left="1668" w:hanging="420"/>
+      </w:pPr>
+    </w:lvl>
+    <w:lvl w:ilvl="3" w:tplc="0409000F" w:tentative="1">
+      <w:start w:val="1"/>
+      <w:numFmt w:val="decimal"/>
+      <w:lvlText w:val="%4."/>
+      <w:lvlJc w:val="left"/>
+      <w:pPr>
+        <w:ind w:left="2088" w:hanging="420"/>
+      </w:pPr>
+    </w:lvl>
+    <w:lvl w:ilvl="4" w:tplc="04090019" w:tentative="1">
+      <w:start w:val="1"/>
+      <w:numFmt w:val="lowerLetter"/>
+      <w:lvlText w:val="%5)"/>
+      <w:lvlJc w:val="left"/>
+      <w:pPr>
+        <w:ind w:left="2508" w:hanging="420"/>
+      </w:pPr>
+    </w:lvl>
+    <w:lvl w:ilvl="5" w:tplc="0409001B" w:tentative="1">
+      <w:start w:val="1"/>
+      <w:numFmt w:val="lowerRoman"/>
+      <w:lvlText w:val="%6."/>
+      <w:lvlJc w:val="right"/>
+      <w:pPr>
+        <w:ind w:left="2928" w:hanging="420"/>
+      </w:pPr>
+    </w:lvl>
+    <w:lvl w:ilvl="6" w:tplc="0409000F" w:tentative="1">
+      <w:start w:val="1"/>
+      <w:numFmt w:val="decimal"/>
+      <w:lvlText w:val="%7."/>
+      <w:lvlJc w:val="left"/>
+      <w:pPr>
+        <w:ind w:left="3348" w:hanging="420"/>
+      </w:pPr>
+    </w:lvl>
+    <w:lvl w:ilvl="7" w:tplc="04090019" w:tentative="1">
+      <w:start w:val="1"/>
+      <w:numFmt w:val="lowerLetter"/>
+      <w:lvlText w:val="%8)"/>
+      <w:lvlJc w:val="left"/>
+      <w:pPr>
+        <w:ind w:left="3768" w:hanging="420"/>
+      </w:pPr>
+    </w:lvl>
+    <w:lvl w:ilvl="8" w:tplc="0409001B" w:tentative="1">
+      <w:start w:val="1"/>
+      <w:numFmt w:val="lowerRoman"/>
+      <w:lvlText w:val="%9."/>
+      <w:lvlJc w:val="right"/>
+      <w:pPr>
+        <w:ind w:left="4188" w:hanging="420"/>
+      </w:pPr>
+    </w:lvl>
+  </w:abstractNum>
+  <w:abstractNum w:abstractNumId="20" w15:restartNumberingAfterBreak="0">
     <w:nsid w:val="6D2F7D46"/>
     <w:multiLevelType w:val="multilevel"/>
     <w:tmpl w:val="04090001"/>
@@ -10771,7 +11567,7 @@
       <w:lvlJc w:val="left"/>
     </w:lvl>
   </w:abstractNum>
-  <w:abstractNum w:abstractNumId="17" w15:restartNumberingAfterBreak="0">
+  <w:abstractNum w:abstractNumId="21" w15:restartNumberingAfterBreak="0">
     <w:nsid w:val="713C596B"/>
     <w:multiLevelType w:val="multilevel"/>
     <w:tmpl w:val="3346818C"/>
@@ -10885,7 +11681,7 @@
       </w:pPr>
     </w:lvl>
   </w:abstractNum>
-  <w:abstractNum w:abstractNumId="18" w15:restartNumberingAfterBreak="0">
+  <w:abstractNum w:abstractNumId="22" w15:restartNumberingAfterBreak="0">
     <w:nsid w:val="71F21F2A"/>
     <w:multiLevelType w:val="multilevel"/>
     <w:tmpl w:val="04090001"/>
@@ -10945,7 +11741,7 @@
       <w:lvlJc w:val="left"/>
     </w:lvl>
   </w:abstractNum>
-  <w:abstractNum w:abstractNumId="19" w15:restartNumberingAfterBreak="0">
+  <w:abstractNum w:abstractNumId="23" w15:restartNumberingAfterBreak="0">
     <w:nsid w:val="743601FB"/>
     <w:multiLevelType w:val="multilevel"/>
     <w:tmpl w:val="04090001"/>
@@ -11005,7 +11801,7 @@
       <w:lvlJc w:val="left"/>
     </w:lvl>
   </w:abstractNum>
-  <w:abstractNum w:abstractNumId="20" w15:restartNumberingAfterBreak="0">
+  <w:abstractNum w:abstractNumId="24" w15:restartNumberingAfterBreak="0">
     <w:nsid w:val="756150CA"/>
     <w:multiLevelType w:val="multilevel"/>
     <w:tmpl w:val="04090001"/>
@@ -11065,7 +11861,7 @@
       <w:lvlJc w:val="left"/>
     </w:lvl>
   </w:abstractNum>
-  <w:abstractNum w:abstractNumId="21" w15:restartNumberingAfterBreak="0">
+  <w:abstractNum w:abstractNumId="25" w15:restartNumberingAfterBreak="0">
     <w:nsid w:val="78A765A7"/>
     <w:multiLevelType w:val="hybridMultilevel"/>
     <w:tmpl w:val="251AB8AA"/>
@@ -11154,7 +11950,7 @@
       </w:pPr>
     </w:lvl>
   </w:abstractNum>
-  <w:abstractNum w:abstractNumId="22" w15:restartNumberingAfterBreak="0">
+  <w:abstractNum w:abstractNumId="26" w15:restartNumberingAfterBreak="0">
     <w:nsid w:val="7BE434D7"/>
     <w:multiLevelType w:val="multilevel"/>
     <w:tmpl w:val="04090001"/>
@@ -11218,16 +12014,16 @@
     <w:abstractNumId w:val="0"/>
   </w:num>
   <w:num w:numId="2">
-    <w:abstractNumId w:val="9"/>
+    <w:abstractNumId w:val="12"/>
   </w:num>
   <w:num w:numId="3">
-    <w:abstractNumId w:val="22"/>
+    <w:abstractNumId w:val="26"/>
   </w:num>
   <w:num w:numId="4">
-    <w:abstractNumId w:val="15"/>
+    <w:abstractNumId w:val="18"/>
   </w:num>
   <w:num w:numId="5">
-    <w:abstractNumId w:val="14"/>
+    <w:abstractNumId w:val="17"/>
   </w:num>
   <w:num w:numId="6">
     <w:abstractNumId w:val="1"/>
@@ -11249,37 +12045,37 @@
     <w:abstractNumId w:val="2"/>
   </w:num>
   <w:num w:numId="8">
-    <w:abstractNumId w:val="20"/>
+    <w:abstractNumId w:val="24"/>
   </w:num>
   <w:num w:numId="9">
     <w:abstractNumId w:val="3"/>
   </w:num>
   <w:num w:numId="10">
+    <w:abstractNumId w:val="14"/>
+  </w:num>
+  <w:num w:numId="11">
     <w:abstractNumId w:val="11"/>
   </w:num>
-  <w:num w:numId="11">
-    <w:abstractNumId w:val="8"/>
-  </w:num>
   <w:num w:numId="12">
-    <w:abstractNumId w:val="19"/>
+    <w:abstractNumId w:val="23"/>
   </w:num>
   <w:num w:numId="13">
+    <w:abstractNumId w:val="10"/>
+  </w:num>
+  <w:num w:numId="14">
+    <w:abstractNumId w:val="6"/>
+  </w:num>
+  <w:num w:numId="15">
+    <w:abstractNumId w:val="22"/>
+  </w:num>
+  <w:num w:numId="16">
+    <w:abstractNumId w:val="16"/>
+  </w:num>
+  <w:num w:numId="17">
     <w:abstractNumId w:val="7"/>
   </w:num>
-  <w:num w:numId="14">
-    <w:abstractNumId w:val="4"/>
-  </w:num>
-  <w:num w:numId="15">
-    <w:abstractNumId w:val="18"/>
-  </w:num>
-  <w:num w:numId="16">
-    <w:abstractNumId w:val="13"/>
-  </w:num>
-  <w:num w:numId="17">
-    <w:abstractNumId w:val="5"/>
-  </w:num>
   <w:num w:numId="18">
-    <w:abstractNumId w:val="12"/>
+    <w:abstractNumId w:val="15"/>
   </w:num>
   <w:num w:numId="19">
     <w:abstractNumId w:val="1"/>
@@ -11299,19 +12095,31 @@
     </w:lvlOverride>
   </w:num>
   <w:num w:numId="20">
-    <w:abstractNumId w:val="6"/>
+    <w:abstractNumId w:val="9"/>
   </w:num>
   <w:num w:numId="21">
-    <w:abstractNumId w:val="16"/>
+    <w:abstractNumId w:val="20"/>
   </w:num>
   <w:num w:numId="22">
-    <w:abstractNumId w:val="17"/>
+    <w:abstractNumId w:val="21"/>
   </w:num>
   <w:num w:numId="23">
-    <w:abstractNumId w:val="21"/>
+    <w:abstractNumId w:val="25"/>
   </w:num>
   <w:num w:numId="24">
-    <w:abstractNumId w:val="10"/>
+    <w:abstractNumId w:val="13"/>
+  </w:num>
+  <w:num w:numId="25">
+    <w:abstractNumId w:val="5"/>
+  </w:num>
+  <w:num w:numId="26">
+    <w:abstractNumId w:val="4"/>
+  </w:num>
+  <w:num w:numId="27">
+    <w:abstractNumId w:val="8"/>
+  </w:num>
+  <w:num w:numId="28">
+    <w:abstractNumId w:val="19"/>
   </w:num>
 </w:numbering>
 </file>
@@ -12371,6 +13179,16 @@
       </w:tcPr>
     </w:tblStylePr>
   </w:style>
+  <w:style w:type="paragraph" w:styleId="af2">
+    <w:name w:val="List Paragraph"/>
+    <w:basedOn w:val="a"/>
+    <w:uiPriority w:val="34"/>
+    <w:qFormat/>
+    <w:rsid w:val="00371AD4"/>
+    <w:pPr>
+      <w:ind w:firstLineChars="200" w:firstLine="420"/>
+    </w:pPr>
+  </w:style>
 </w:styles>
 </file>
 

</xml_diff>